<commit_message>
Fede ciucciati il pollice
</commit_message>
<xml_diff>
--- a/Cose da Fare.docx
+++ b/Cose da Fare.docx
@@ -88,8 +88,18 @@
           <w:sz w:val="30"/>
           <w:szCs w:val="30"/>
         </w:rPr>
-        <w:t>-frequenza degli studi rispetto anni scorsi (questo non dovrebbe essere nel punto 2? )</w:t>
-      </w:r>
+        <w:t>-frequenza degli studi rispetto anni scorsi (questo non dovrebbe essere nel punto 2</w:t>
+      </w:r>
+      <w:proofErr w:type="gramStart"/>
+      <w:r>
+        <w:rPr>
+          <w:rFonts w:ascii="Times New Roman" w:eastAsia="Times New Roman" w:hAnsi="Times New Roman" w:cs="Times New Roman"/>
+          <w:sz w:val="30"/>
+          <w:szCs w:val="30"/>
+        </w:rPr>
+        <w:t>? )</w:t>
+      </w:r>
+      <w:proofErr w:type="gramEnd"/>
     </w:p>
     <w:p>
       <w:pPr>
@@ -157,15 +167,7 @@
           <w:sz w:val="30"/>
           <w:szCs w:val="30"/>
         </w:rPr>
-        <w:t>) - fa</w:t>
-      </w:r>
-      <w:r>
-        <w:rPr>
-          <w:rFonts w:ascii="Times New Roman" w:eastAsia="Times New Roman" w:hAnsi="Times New Roman" w:cs="Times New Roman"/>
-          <w:sz w:val="30"/>
-          <w:szCs w:val="30"/>
-        </w:rPr>
-        <w:t>tto a torta</w:t>
+        <w:t>) - fatto a torta</w:t>
       </w:r>
     </w:p>
     <w:p>
@@ -195,7 +197,25 @@
           <w:sz w:val="30"/>
           <w:szCs w:val="30"/>
         </w:rPr>
-        <w:t xml:space="preserve">5 CSV ”anni” (ITALIA, INFORMATICA L-31): </w:t>
+        <w:t xml:space="preserve">5 </w:t>
+      </w:r>
+      <w:proofErr w:type="gramStart"/>
+      <w:r>
+        <w:rPr>
+          <w:rFonts w:ascii="Times New Roman" w:eastAsia="Times New Roman" w:hAnsi="Times New Roman" w:cs="Times New Roman"/>
+          <w:sz w:val="30"/>
+          <w:szCs w:val="30"/>
+        </w:rPr>
+        <w:t>CSV ”anni</w:t>
+      </w:r>
+      <w:proofErr w:type="gramEnd"/>
+      <w:r>
+        <w:rPr>
+          <w:rFonts w:ascii="Times New Roman" w:eastAsia="Times New Roman" w:hAnsi="Times New Roman" w:cs="Times New Roman"/>
+          <w:sz w:val="30"/>
+          <w:szCs w:val="30"/>
+        </w:rPr>
+        <w:t xml:space="preserve">” (ITALIA, INFORMATICA L-31): </w:t>
       </w:r>
     </w:p>
     <w:p>
@@ -214,7 +234,27 @@
           <w:sz w:val="30"/>
           <w:szCs w:val="30"/>
         </w:rPr>
-        <w:t xml:space="preserve">PROBLEMA: CI SONO SOLO FINO AL 2015 .. </w:t>
+        <w:t>PROBLEMA: CI SONO SOLO FINO AL 2015</w:t>
+      </w:r>
+      <w:proofErr w:type="gramStart"/>
+      <w:r>
+        <w:rPr>
+          <w:rFonts w:ascii="Times New Roman" w:eastAsia="Times New Roman" w:hAnsi="Times New Roman" w:cs="Times New Roman"/>
+          <w:b/>
+          <w:sz w:val="30"/>
+          <w:szCs w:val="30"/>
+        </w:rPr>
+        <w:t xml:space="preserve"> ..</w:t>
+      </w:r>
+      <w:proofErr w:type="gramEnd"/>
+      <w:r>
+        <w:rPr>
+          <w:rFonts w:ascii="Times New Roman" w:eastAsia="Times New Roman" w:hAnsi="Times New Roman" w:cs="Times New Roman"/>
+          <w:b/>
+          <w:sz w:val="30"/>
+          <w:szCs w:val="30"/>
+        </w:rPr>
+        <w:t xml:space="preserve"> </w:t>
       </w:r>
     </w:p>
     <w:p>
@@ -379,39 +419,39 @@
         </w:rPr>
         <w:t xml:space="preserve">-lavoratori-studenti </w:t>
       </w:r>
-    </w:p>
-    <w:p>
-      <w:pPr>
-        <w:rPr>
-          <w:rFonts w:ascii="Times New Roman" w:eastAsia="Times New Roman" w:hAnsi="Times New Roman" w:cs="Times New Roman"/>
-          <w:sz w:val="30"/>
-          <w:szCs w:val="30"/>
-        </w:rPr>
-      </w:pPr>
-    </w:p>
-    <w:p>
-      <w:pPr>
-        <w:rPr>
-          <w:rFonts w:ascii="Times New Roman" w:eastAsia="Times New Roman" w:hAnsi="Times New Roman" w:cs="Times New Roman"/>
-          <w:sz w:val="30"/>
-          <w:szCs w:val="30"/>
-        </w:rPr>
-      </w:pPr>
-      <w:r>
-        <w:rPr>
-          <w:rFonts w:ascii="Times New Roman" w:eastAsia="Times New Roman" w:hAnsi="Times New Roman" w:cs="Times New Roman"/>
-          <w:sz w:val="30"/>
-          <w:szCs w:val="30"/>
-        </w:rPr>
-        <w:t xml:space="preserve">14 CSV “gruppi disciplinari” (ITALIA, 2020, TUTTI </w:t>
-      </w:r>
-      <w:r>
-        <w:rPr>
-          <w:rFonts w:ascii="Times New Roman" w:eastAsia="Times New Roman" w:hAnsi="Times New Roman" w:cs="Times New Roman"/>
-          <w:sz w:val="30"/>
-          <w:szCs w:val="30"/>
-        </w:rPr>
-        <w:t>I GRUPPI DISCIPLINARI):</w:t>
+      <w:r>
+        <w:rPr>
+          <w:rFonts w:ascii="Times New Roman" w:eastAsia="Times New Roman" w:hAnsi="Times New Roman" w:cs="Times New Roman"/>
+          <w:sz w:val="30"/>
+          <w:szCs w:val="30"/>
+        </w:rPr>
+        <w:t>-Fatto</w:t>
+      </w:r>
+    </w:p>
+    <w:p>
+      <w:pPr>
+        <w:rPr>
+          <w:rFonts w:ascii="Times New Roman" w:eastAsia="Times New Roman" w:hAnsi="Times New Roman" w:cs="Times New Roman"/>
+          <w:sz w:val="30"/>
+          <w:szCs w:val="30"/>
+        </w:rPr>
+      </w:pPr>
+    </w:p>
+    <w:p>
+      <w:pPr>
+        <w:rPr>
+          <w:rFonts w:ascii="Times New Roman" w:eastAsia="Times New Roman" w:hAnsi="Times New Roman" w:cs="Times New Roman"/>
+          <w:sz w:val="30"/>
+          <w:szCs w:val="30"/>
+        </w:rPr>
+      </w:pPr>
+      <w:r>
+        <w:rPr>
+          <w:rFonts w:ascii="Times New Roman" w:eastAsia="Times New Roman" w:hAnsi="Times New Roman" w:cs="Times New Roman"/>
+          <w:sz w:val="30"/>
+          <w:szCs w:val="30"/>
+        </w:rPr>
+        <w:t>14 CSV “gruppi disciplinari” (ITALIA, 2020, TUTTI I GRUPPI DISCIPLINARI):</w:t>
       </w:r>
     </w:p>
     <w:p/>

</xml_diff>